<commit_message>
wrapping up project 1 for lifecycle
</commit_message>
<xml_diff>
--- a/Software Development Life Cycle/ASN1/BadScadaEV_CSharp/Assignment #1.docx
+++ b/Software Development Life Cycle/ASN1/BadScadaEV_CSharp/Assignment #1.docx
@@ -463,6 +463,7 @@
         <w:pStyle w:val="Heading3"/>
       </w:pPr>
       <w:r>
+        <w:lastRenderedPageBreak/>
         <w:br/>
         <w:t>Step 3: Revised Design</w:t>
       </w:r>
@@ -470,7 +471,52 @@
     <w:p>
       <w:r>
         <w:br/>
-        <w:t>&lt;paste your new UML Diagram here&gt;</w:t>
+      </w:r>
+      <w:r>
+        <w:rPr>
+          <w:noProof/>
+        </w:rPr>
+        <w:drawing>
+          <wp:inline distT="0" distB="0" distL="0" distR="0" wp14:anchorId="35E75D3C" wp14:editId="2D4C7938">
+            <wp:extent cx="5943600" cy="7102475"/>
+            <wp:effectExtent l="0" t="0" r="0" b="3175"/>
+            <wp:docPr id="1060889575" name="Graphic 2"/>
+            <wp:cNvGraphicFramePr>
+              <a:graphicFrameLocks xmlns:a="http://schemas.openxmlformats.org/drawingml/2006/main" noChangeAspect="1"/>
+            </wp:cNvGraphicFramePr>
+            <a:graphic xmlns:a="http://schemas.openxmlformats.org/drawingml/2006/main">
+              <a:graphicData uri="http://schemas.openxmlformats.org/drawingml/2006/picture">
+                <pic:pic xmlns:pic="http://schemas.openxmlformats.org/drawingml/2006/picture">
+                  <pic:nvPicPr>
+                    <pic:cNvPr id="1060889575" name="Graphic 1060889575"/>
+                    <pic:cNvPicPr/>
+                  </pic:nvPicPr>
+                  <pic:blipFill>
+                    <a:blip r:embed="rId5">
+                      <a:extLst>
+                        <a:ext uri="{96DAC541-7B7A-43D3-8B79-37D633B846F1}">
+                          <asvg:svgBlip xmlns:asvg="http://schemas.microsoft.com/office/drawing/2016/SVG/main" r:embed="rId6"/>
+                        </a:ext>
+                      </a:extLst>
+                    </a:blip>
+                    <a:stretch>
+                      <a:fillRect/>
+                    </a:stretch>
+                  </pic:blipFill>
+                  <pic:spPr>
+                    <a:xfrm>
+                      <a:off x="0" y="0"/>
+                      <a:ext cx="5943600" cy="7102475"/>
+                    </a:xfrm>
+                    <a:prstGeom prst="rect">
+                      <a:avLst/>
+                    </a:prstGeom>
+                  </pic:spPr>
+                </pic:pic>
+              </a:graphicData>
+            </a:graphic>
+          </wp:inline>
+        </w:drawing>
       </w:r>
     </w:p>
     <w:p>
@@ -478,6 +524,7 @@
         <w:pStyle w:val="Heading3"/>
       </w:pPr>
       <w:r>
+        <w:lastRenderedPageBreak/>
         <w:br/>
         <w:t>Step 4: Testing Strategy</w:t>
       </w:r>
@@ -517,7 +564,6 @@
     <w:p/>
     <w:p>
       <w:r>
-        <w:lastRenderedPageBreak/>
         <w:t>Check the return object for all checks of occupied, fault, draw.</w:t>
       </w:r>
     </w:p>
@@ -1321,6 +1367,7 @@
   <w:style w:type="character" w:default="1" w:styleId="DefaultParagraphFont">
     <w:name w:val="Default Paragraph Font"/>
     <w:uiPriority w:val="1"/>
+    <w:semiHidden/>
     <w:unhideWhenUsed/>
   </w:style>
   <w:style w:type="table" w:default="1" w:styleId="TableNormal">

</xml_diff>